<commit_message>
added interview-basic and interview-withlogic files
</commit_message>
<xml_diff>
--- a/docassemble/MotionTutorial/data/templates/Motion_to_Dismiss-Final_.docx
+++ b/docassemble/MotionTutorial/data/templates/Motion_to_Dismiss-Final_.docx
@@ -25,8 +25,6 @@
           <w:szCs w:val="20"/>
         </w:rPr>
       </w:pPr>
-      <w:bookmarkStart w:id="0" w:name="_GoBack"/>
-      <w:bookmarkEnd w:id="0"/>
       <w:r>
         <w:rPr>
           <w:rFonts w:ascii="Garamond" w:hAnsi="Garamond"/>
@@ -365,7 +363,13 @@
         <w:rPr>
           <w:rFonts w:ascii="Times New Roman" w:eastAsia="PMingLiU" w:hAnsi="Times New Roman" w:cs="Times New Roman"/>
         </w:rPr>
-        <w:t xml:space="preserve"> %}</w:t>
+        <w:t xml:space="preserve"> </w:t>
+      </w:r>
+      <w:r>
+        <w:rPr>
+          <w:rFonts w:ascii="Times New Roman" w:eastAsia="PMingLiU" w:hAnsi="Times New Roman" w:cs="Times New Roman"/>
+        </w:rPr>
+        <w:t>%}</w:t>
       </w:r>
     </w:p>
     <w:p>
@@ -424,6 +428,7 @@
         </w:rPr>
         <w:t xml:space="preserve">{%p </w:t>
       </w:r>
+      <w:bookmarkStart w:id="0" w:name="_GoBack"/>
       <w:proofErr w:type="spellStart"/>
       <w:r>
         <w:rPr>
@@ -431,6 +436,7 @@
         </w:rPr>
         <w:t>endif</w:t>
       </w:r>
+      <w:bookmarkEnd w:id="0"/>
       <w:proofErr w:type="spellEnd"/>
       <w:r>
         <w:rPr>
@@ -1836,4 +1842,16 @@
     </a:ext>
   </a:extLst>
 </a:theme>
+</file>
+
+<file path=customXml/item1.xml><?xml version="1.0" encoding="utf-8"?>
+<b:Sources xmlns:b="http://schemas.openxmlformats.org/officeDocument/2006/bibliography" xmlns="http://schemas.openxmlformats.org/officeDocument/2006/bibliography" SelectedStyle="/APASixthEditionOfficeOnline.xsl" StyleName="APA"/>
+</file>
+
+<file path=customXml/itemProps1.xml><?xml version="1.0" encoding="utf-8"?>
+<ds:datastoreItem xmlns:ds="http://schemas.openxmlformats.org/officeDocument/2006/customXml" ds:itemID="{B5CCA520-D61E-4142-9AB5-BBCFA1E8651B}">
+  <ds:schemaRefs>
+    <ds:schemaRef ds:uri="http://schemas.openxmlformats.org/officeDocument/2006/bibliography"/>
+  </ds:schemaRefs>
+</ds:datastoreItem>
 </file>
</xml_diff>